<commit_message>
Update Project Proposal & Requirement Analysis.docx
</commit_message>
<xml_diff>
--- a/Project Proposal & Requirement Analysis/Project Proposal & Requirement Analysis.docx
+++ b/Project Proposal & Requirement Analysis/Project Proposal & Requirement Analysis.docx
@@ -570,23 +570,27 @@
           <w:sz w:val="25"/>
           <w:szCs w:val="25"/>
         </w:rPr>
-        <w:t>A lot of libraries still operate in the outdated and manual system of maintaining a physical list and record of the books stored in the library and the books issued to the public. In small quantities it might seem manageable, however, the more educated a c</w:t>
-      </w:r>
-      <w:r>
+        <w:t>A lot of libraries still operate in the outdated and manual system of maintaining a physical list and record of the books stored in the library and the books issued to the public. In small quantities it might seem manageable, however, the more educated a certain society is, the more would be its interaction with its libraries. At that point, the job of manually tracking the information of the books seems rather cumbersome, inefficient and prone to errors. Therefore, such a situation calls for the use of an automated system that would efficiently keep tracks of these books.</w:t>
+      </w:r>
+    </w:p>
+    <w:p>
+      <w:pPr>
+        <w:widowControl w:val="0"/>
+        <w:spacing w:before="300" w:after="200" w:line="240" w:lineRule="auto"/>
+        <w:jc w:val="both"/>
         <w:rPr>
           <w:rFonts w:ascii="Calibri" w:eastAsia="Calibri" w:hAnsi="Calibri" w:cs="Calibri"/>
           <w:sz w:val="25"/>
           <w:szCs w:val="25"/>
         </w:rPr>
-        <w:t xml:space="preserve">ertain society is, the more would be its interaction with its libraries. At that point, the job of manually tracking the information of the books seems rather cumbersome, inefficient and prone to errors. Therefore, such a situation calls for the use of an </w:t>
-      </w:r>
+      </w:pPr>
       <w:r>
         <w:rPr>
           <w:rFonts w:ascii="Calibri" w:eastAsia="Calibri" w:hAnsi="Calibri" w:cs="Calibri"/>
           <w:sz w:val="25"/>
           <w:szCs w:val="25"/>
         </w:rPr>
-        <w:t>automated system that would efficiently keep tracks of these books.</w:t>
+        <w:t>Our Project is regarding an online library management system that battles this problem by offering a well-designed and well-organized system to store the information about all the books present in the library and all the records of past book issues and histories in an online database, accessible to all users who create an account on this system.</w:t>
       </w:r>
     </w:p>
     <w:p>
@@ -606,109 +610,25 @@
           <w:sz w:val="25"/>
           <w:szCs w:val="25"/>
         </w:rPr>
-        <w:t>Our Project is regarding an online library management system that battles this problem by offering a well-designed and well-organized system to store the information about all the books pr</w:t>
-      </w:r>
+        <w:t>Our library management system would allow users to create a user-account and after creating the account, the user will be able to browse all the available books in the library. If the particular book the user is looking for is available, then the user will have the option to borrow that book from the library. If the user borrows a book, the book will be issued against his/her name and a record of the issue along with the time and date of issue and estimated return date will be created and stored against the user’s name in the database. If the user fails to return the book within the assigned date, he/she will be penalized with a small fine which will be displayed in the user’s account until the fine is paid. The system also allows a signed-in user to view a history of all the books which were borrowed by the user. Also, a reading list feature will be available on the website that allows the user to form a list of books the user wishes to borrow and read from the library. Once the book is returned by the user after borrowing, that particular book will be removed from the Reading-list and added to the history of the user.</w:t>
+      </w:r>
+    </w:p>
+    <w:p>
+      <w:pPr>
+        <w:widowControl w:val="0"/>
+        <w:spacing w:before="300" w:after="200" w:line="240" w:lineRule="auto"/>
+        <w:jc w:val="both"/>
+        <w:rPr>
+          <w:rFonts w:ascii="Calibri" w:eastAsia="Calibri" w:hAnsi="Calibri" w:cs="Calibri"/>
+        </w:rPr>
+      </w:pPr>
       <w:r>
         <w:rPr>
           <w:rFonts w:ascii="Calibri" w:eastAsia="Calibri" w:hAnsi="Calibri" w:cs="Calibri"/>
           <w:sz w:val="25"/>
           <w:szCs w:val="25"/>
         </w:rPr>
-        <w:t>esent in the library and all the records of past book issues and histories in an online database, accessible to all users who create an account on this system.</w:t>
-      </w:r>
-    </w:p>
-    <w:p>
-      <w:pPr>
-        <w:widowControl w:val="0"/>
-        <w:spacing w:before="300" w:after="200" w:line="240" w:lineRule="auto"/>
-        <w:jc w:val="both"/>
-        <w:rPr>
-          <w:rFonts w:ascii="Calibri" w:eastAsia="Calibri" w:hAnsi="Calibri" w:cs="Calibri"/>
-          <w:sz w:val="25"/>
-          <w:szCs w:val="25"/>
-        </w:rPr>
-      </w:pPr>
-      <w:r>
-        <w:rPr>
-          <w:rFonts w:ascii="Calibri" w:eastAsia="Calibri" w:hAnsi="Calibri" w:cs="Calibri"/>
-          <w:sz w:val="25"/>
-          <w:szCs w:val="25"/>
-        </w:rPr>
-        <w:t xml:space="preserve">Our library management system would allow users to create a user-account and after creating the </w:t>
-      </w:r>
-      <w:r>
-        <w:rPr>
-          <w:rFonts w:ascii="Calibri" w:eastAsia="Calibri" w:hAnsi="Calibri" w:cs="Calibri"/>
-          <w:sz w:val="25"/>
-          <w:szCs w:val="25"/>
-        </w:rPr>
-        <w:t>account, the user will be able to browse all the available books in the library. If the particular book the user is looking for is available, then the user will have the option to borrow that book from the library. If the user borrows a book, the book will</w:t>
-      </w:r>
-      <w:r>
-        <w:rPr>
-          <w:rFonts w:ascii="Calibri" w:eastAsia="Calibri" w:hAnsi="Calibri" w:cs="Calibri"/>
-          <w:sz w:val="25"/>
-          <w:szCs w:val="25"/>
-        </w:rPr>
-        <w:t xml:space="preserve"> be issued against his/her name and a record of the issue along with the time and date of issue and estimated return date will be created and stored against the user’s name in the database. If the user fails to return the book within the assigned date, he/</w:t>
-      </w:r>
-      <w:r>
-        <w:rPr>
-          <w:rFonts w:ascii="Calibri" w:eastAsia="Calibri" w:hAnsi="Calibri" w:cs="Calibri"/>
-          <w:sz w:val="25"/>
-          <w:szCs w:val="25"/>
-        </w:rPr>
-        <w:t>she will be penalized with a small fine which will be displayed in the user’s account until the fine is paid. The system also allows a signed-in user to view a history of all the books which were borrowed by the user. Also, a reading list feature will be a</w:t>
-      </w:r>
-      <w:r>
-        <w:rPr>
-          <w:rFonts w:ascii="Calibri" w:eastAsia="Calibri" w:hAnsi="Calibri" w:cs="Calibri"/>
-          <w:sz w:val="25"/>
-          <w:szCs w:val="25"/>
-        </w:rPr>
-        <w:t>vailable on the website that allows the user to form a list of books the user wishes to borrow and read from the library. Once the book is returned by the user after borrowing, that particular book will be removed from the Reading-list and added to the his</w:t>
-      </w:r>
-      <w:r>
-        <w:rPr>
-          <w:rFonts w:ascii="Calibri" w:eastAsia="Calibri" w:hAnsi="Calibri" w:cs="Calibri"/>
-          <w:sz w:val="25"/>
-          <w:szCs w:val="25"/>
-        </w:rPr>
-        <w:t>tory of the user.</w:t>
-      </w:r>
-    </w:p>
-    <w:p>
-      <w:pPr>
-        <w:widowControl w:val="0"/>
-        <w:spacing w:before="300" w:after="200" w:line="240" w:lineRule="auto"/>
-        <w:jc w:val="both"/>
-        <w:rPr>
-          <w:rFonts w:ascii="Calibri" w:eastAsia="Calibri" w:hAnsi="Calibri" w:cs="Calibri"/>
-        </w:rPr>
-      </w:pPr>
-      <w:r>
-        <w:rPr>
-          <w:rFonts w:ascii="Calibri" w:eastAsia="Calibri" w:hAnsi="Calibri" w:cs="Calibri"/>
-          <w:sz w:val="25"/>
-          <w:szCs w:val="25"/>
-        </w:rPr>
-        <w:t>The website will be managed by admins whose credentials will be manually input in the database and provided to the admins for logging in. Admins will hold a certain degree of privilege over the normal user-account. Once the admin logs int</w:t>
-      </w:r>
-      <w:r>
-        <w:rPr>
-          <w:rFonts w:ascii="Calibri" w:eastAsia="Calibri" w:hAnsi="Calibri" w:cs="Calibri"/>
-          <w:sz w:val="25"/>
-          <w:szCs w:val="25"/>
-        </w:rPr>
-        <w:t xml:space="preserve">o his/her account, he/she will be able to add books to the database through the website, remove a book if needed and review a particular user account. For an admin to review a user account, he/she only needs the ID of the user in interest and looks up the </w:t>
-      </w:r>
-      <w:r>
-        <w:rPr>
-          <w:rFonts w:ascii="Calibri" w:eastAsia="Calibri" w:hAnsi="Calibri" w:cs="Calibri"/>
-          <w:sz w:val="25"/>
-          <w:szCs w:val="25"/>
-        </w:rPr>
-        <w:t>user from the database through the website. From there, the admins can take a plethora of actions based on the requirements such as review user info, history, books-issued or any due fine etc.</w:t>
+        <w:t>The website will be managed by admins whose credentials will be manually input in the database and provided to the admins for logging in. Admins will hold a certain degree of privilege over the normal user-account. Once the admin logs into his/her account, he/she will be able to add books to the database through the website, remove a book if needed and review a particular user account. For an admin to review a user account, he/she only needs the ID of the user in interest and looks up the user from the database through the website. From there, the admins can take a plethora of actions based on the requirements such as review user info, history, books-issued or any due fine etc.</w:t>
       </w:r>
       <w:r>
         <w:rPr>
@@ -1177,15 +1097,7 @@
                 <w:sz w:val="24"/>
                 <w:szCs w:val="24"/>
               </w:rPr>
-              <w:t xml:space="preserve"> that will take the corresponding password from the user/admin and verify the credentials against the records in the database. There will also be an option of “Forgot Password?” which will attempt to reset the user’s password after a ve</w:t>
-            </w:r>
-            <w:r>
-              <w:rPr>
-                <w:rFonts w:ascii="Calibri" w:eastAsia="Calibri" w:hAnsi="Calibri" w:cs="Calibri"/>
-                <w:sz w:val="24"/>
-                <w:szCs w:val="24"/>
-              </w:rPr>
-              <w:t>rification email.</w:t>
+              <w:t xml:space="preserve"> that will take the corresponding password from the user/admin and verify the credentials against the records in the database. There will also be an option of “Forgot Password?” which will attempt to reset the user’s password after a verification email.</w:t>
             </w:r>
           </w:p>
         </w:tc>
@@ -1667,15 +1579,7 @@
                 <w:sz w:val="24"/>
                 <w:szCs w:val="24"/>
               </w:rPr>
-              <w:t>This page acts as a dashboard for the user. It contains several options</w:t>
-            </w:r>
-            <w:r>
-              <w:rPr>
-                <w:rFonts w:ascii="Calibri" w:eastAsia="Calibri" w:hAnsi="Calibri" w:cs="Calibri"/>
-                <w:sz w:val="24"/>
-                <w:szCs w:val="24"/>
-              </w:rPr>
-              <w:t xml:space="preserve"> which are - Browse books, </w:t>
+              <w:t xml:space="preserve">This page acts as a dashboard for the user. It contains several options which are - Browse books, </w:t>
             </w:r>
             <w:r>
               <w:rPr>
@@ -2017,15 +1921,7 @@
                 <w:sz w:val="24"/>
                 <w:szCs w:val="24"/>
               </w:rPr>
-              <w:t>(The program is designe</w:t>
-            </w:r>
-            <w:r>
-              <w:rPr>
-                <w:rFonts w:ascii="Calibri" w:eastAsia="Calibri" w:hAnsi="Calibri" w:cs="Calibri"/>
-                <w:sz w:val="24"/>
-                <w:szCs w:val="24"/>
-              </w:rPr>
-              <w:t>d to cut a specific fine amount if the user fails to return a book by the estimated date).</w:t>
+              <w:t>(The program is designed to cut a specific fine amount if the user fails to return a book by the estimated date).</w:t>
             </w:r>
           </w:p>
         </w:tc>
@@ -2329,52 +2225,6 @@
     <w:p>
       <w:pPr>
         <w:widowControl w:val="0"/>
-      </w:pPr>
-    </w:p>
-    <w:p>
-      <w:pPr>
-        <w:widowControl w:val="0"/>
-      </w:pPr>
-    </w:p>
-    <w:p>
-      <w:pPr>
-        <w:widowControl w:val="0"/>
-      </w:pPr>
-    </w:p>
-    <w:p>
-      <w:pPr>
-        <w:widowControl w:val="0"/>
-      </w:pPr>
-    </w:p>
-    <w:p>
-      <w:pPr>
-        <w:widowControl w:val="0"/>
-      </w:pPr>
-    </w:p>
-    <w:p>
-      <w:pPr>
-        <w:widowControl w:val="0"/>
-      </w:pPr>
-    </w:p>
-    <w:p>
-      <w:pPr>
-        <w:widowControl w:val="0"/>
-      </w:pPr>
-    </w:p>
-    <w:p>
-      <w:pPr>
-        <w:widowControl w:val="0"/>
-      </w:pPr>
-    </w:p>
-    <w:p>
-      <w:pPr>
-        <w:widowControl w:val="0"/>
-        <w:spacing w:line="240" w:lineRule="auto"/>
-        <w:rPr>
-          <w:rFonts w:ascii="Times New Roman" w:eastAsia="Times New Roman" w:hAnsi="Times New Roman" w:cs="Times New Roman"/>
-          <w:sz w:val="42"/>
-          <w:szCs w:val="42"/>
-        </w:rPr>
       </w:pPr>
     </w:p>
     <w:p>
@@ -2447,6 +2297,7 @@
                 <w:szCs w:val="28"/>
                 <w:shd w:val="clear" w:color="auto" w:fill="F3F3F3"/>
               </w:rPr>
+              <w:lastRenderedPageBreak/>
               <w:t>Account Home</w:t>
             </w:r>
             <w:r>
@@ -2993,15 +2844,89 @@
         </w:tc>
       </w:tr>
     </w:tbl>
-    <w:p>
-      <w:pPr>
-        <w:widowControl w:val="0"/>
-      </w:pPr>
-    </w:p>
     <w:p/>
     <w:p/>
+    <w:p>
+      <w:pPr>
+        <w:jc w:val="center"/>
+        <w:rPr>
+          <w:sz w:val="40"/>
+          <w:szCs w:val="40"/>
+        </w:rPr>
+      </w:pPr>
+    </w:p>
+    <w:p>
+      <w:pPr>
+        <w:jc w:val="center"/>
+        <w:rPr>
+          <w:sz w:val="40"/>
+          <w:szCs w:val="40"/>
+        </w:rPr>
+      </w:pPr>
+      <w:r>
+        <w:rPr>
+          <w:sz w:val="40"/>
+          <w:szCs w:val="40"/>
+        </w:rPr>
+        <w:t>Gantt Chart for Project</w:t>
+      </w:r>
+    </w:p>
     <w:p/>
-    <w:p/>
+    <w:p>
+      <w:r>
+        <w:rPr>
+          <w:noProof/>
+        </w:rPr>
+        <w:drawing>
+          <wp:inline distT="0" distB="0" distL="0" distR="0" wp14:anchorId="157B8813" wp14:editId="712E0C2D">
+            <wp:extent cx="5924550" cy="1676400"/>
+            <wp:effectExtent l="0" t="0" r="0" b="0"/>
+            <wp:docPr id="2" name="Picture 2"/>
+            <wp:cNvGraphicFramePr>
+              <a:graphicFrameLocks xmlns:a="http://schemas.openxmlformats.org/drawingml/2006/main" noChangeAspect="1"/>
+            </wp:cNvGraphicFramePr>
+            <a:graphic xmlns:a="http://schemas.openxmlformats.org/drawingml/2006/main">
+              <a:graphicData uri="http://schemas.openxmlformats.org/drawingml/2006/picture">
+                <pic:pic xmlns:pic="http://schemas.openxmlformats.org/drawingml/2006/picture">
+                  <pic:nvPicPr>
+                    <pic:cNvPr id="0" name="Picture 1"/>
+                    <pic:cNvPicPr>
+                      <a:picLocks noChangeAspect="1" noChangeArrowheads="1"/>
+                    </pic:cNvPicPr>
+                  </pic:nvPicPr>
+                  <pic:blipFill>
+                    <a:blip r:embed="rId7" cstate="print">
+                      <a:extLst>
+                        <a:ext uri="{28A0092B-C50C-407E-A947-70E740481C1C}">
+                          <a14:useLocalDpi xmlns:a14="http://schemas.microsoft.com/office/drawing/2010/main" val="0"/>
+                        </a:ext>
+                      </a:extLst>
+                    </a:blip>
+                    <a:srcRect/>
+                    <a:stretch>
+                      <a:fillRect/>
+                    </a:stretch>
+                  </pic:blipFill>
+                  <pic:spPr bwMode="auto">
+                    <a:xfrm>
+                      <a:off x="0" y="0"/>
+                      <a:ext cx="5924550" cy="1676400"/>
+                    </a:xfrm>
+                    <a:prstGeom prst="rect">
+                      <a:avLst/>
+                    </a:prstGeom>
+                    <a:noFill/>
+                    <a:ln>
+                      <a:noFill/>
+                    </a:ln>
+                  </pic:spPr>
+                </pic:pic>
+              </a:graphicData>
+            </a:graphic>
+          </wp:inline>
+        </w:drawing>
+      </w:r>
+    </w:p>
     <w:p>
       <w:pPr>
         <w:rPr>
@@ -3009,13 +2934,14 @@
           <w:bCs/>
         </w:rPr>
       </w:pPr>
-      <w:r>
+    </w:p>
+    <w:p>
+      <w:pPr>
         <w:rPr>
           <w:b/>
           <w:bCs/>
         </w:rPr>
-        <w:t>LINK TO GIT HUB REPOSITORY:</w:t>
-      </w:r>
+      </w:pPr>
     </w:p>
     <w:p>
       <w:pPr>
@@ -3024,21 +2950,39 @@
           <w:bCs/>
         </w:rPr>
       </w:pPr>
-    </w:p>
-    <w:p>
-      <w:pPr>
+      <w:r>
         <w:rPr>
           <w:b/>
           <w:bCs/>
         </w:rPr>
-      </w:pPr>
-      <w:r>
+        <w:t>LINK TO GIT HUB REPOSITORY:</w:t>
+      </w:r>
+    </w:p>
+    <w:p>
+      <w:pPr>
         <w:rPr>
           <w:b/>
           <w:bCs/>
         </w:rPr>
-        <w:t>https://github.com/Masud-Hassan/Library-Management-System</w:t>
-      </w:r>
+      </w:pPr>
+    </w:p>
+    <w:p>
+      <w:pPr>
+        <w:rPr>
+          <w:b/>
+          <w:bCs/>
+        </w:rPr>
+      </w:pPr>
+      <w:hyperlink r:id="rId8" w:history="1">
+        <w:r>
+          <w:rPr>
+            <w:rStyle w:val="Hyperlink"/>
+            <w:b/>
+            <w:bCs/>
+          </w:rPr>
+          <w:t>https://github.com/Masud-Hassan/Library-Management-System</w:t>
+        </w:r>
+      </w:hyperlink>
     </w:p>
     <w:sectPr>
       <w:pgSz w:w="12240" w:h="15840"/>
@@ -3786,6 +3730,29 @@
       </w:tblCellMar>
     </w:tblPr>
   </w:style>
+  <w:style w:type="character" w:styleId="Hyperlink">
+    <w:name w:val="Hyperlink"/>
+    <w:basedOn w:val="DefaultParagraphFont"/>
+    <w:uiPriority w:val="99"/>
+    <w:unhideWhenUsed/>
+    <w:rsid w:val="00C10032"/>
+    <w:rPr>
+      <w:color w:val="0000FF" w:themeColor="hyperlink"/>
+      <w:u w:val="single"/>
+    </w:rPr>
+  </w:style>
+  <w:style w:type="character" w:styleId="UnresolvedMention">
+    <w:name w:val="Unresolved Mention"/>
+    <w:basedOn w:val="DefaultParagraphFont"/>
+    <w:uiPriority w:val="99"/>
+    <w:semiHidden/>
+    <w:unhideWhenUsed/>
+    <w:rsid w:val="00C10032"/>
+    <w:rPr>
+      <w:color w:val="605E5C"/>
+      <w:shd w:val="clear" w:color="auto" w:fill="E1DFDD"/>
+    </w:rPr>
+  </w:style>
 </w:styles>
 </file>
 

</xml_diff>